<commit_message>
Changes in Actions (and documentation)
</commit_message>
<xml_diff>
--- a/Technical Documentation v5.docx
+++ b/Technical Documentation v5.docx
@@ -217,7 +217,7 @@
               </wp:anchor>
             </w:drawing>
           </mc:Choice>
-          <mc:Fallback xmlns:cx="http://schemas.microsoft.com/office/drawing/2014/chartex" xmlns:cx1="http://schemas.microsoft.com/office/drawing/2015/9/8/chartex" xmlns:w15="http://schemas.microsoft.com/office/word/2012/wordml" xmlns:w16se="http://schemas.microsoft.com/office/word/2015/wordml/symex">
+          <mc:Fallback xmlns:w16se="http://schemas.microsoft.com/office/word/2015/wordml/symex" xmlns:w15="http://schemas.microsoft.com/office/word/2012/wordml" xmlns:cx1="http://schemas.microsoft.com/office/drawing/2015/9/8/chartex" xmlns:cx="http://schemas.microsoft.com/office/drawing/2014/chartex">
             <w:pict>
               <v:rect w14:anchorId="346A0C15" id="Rectangle 2" o:spid="_x0000_s1026" style="position:absolute;margin-left:0;margin-top:.65pt;width:418.5pt;height:60.95pt;z-index:251655680;visibility:visible;mso-wrap-style:square;mso-width-percent:0;mso-height-percent:0;mso-wrap-distance-left:9pt;mso-wrap-distance-top:0;mso-wrap-distance-right:9pt;mso-wrap-distance-bottom:0;mso-position-horizontal:absolute;mso-position-horizontal-relative:text;mso-position-vertical:absolute;mso-position-vertical-relative:text;mso-width-percent:0;mso-height-percent:0;mso-width-relative:page;mso-height-relative:page;v-text-anchor:top" o:gfxdata="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" filled="f" fillcolor="#548dd4 [1951]" strokecolor="#548dd4 [1951]" strokeweight="1pt">
                 <v:stroke dashstyle="1 1" endcap="round"/>
@@ -4702,33 +4702,39 @@
           <w:shd w:val="clear" w:color="auto" w:fill="EFF0F1"/>
           <w:lang w:val="en-US"/>
         </w:rPr>
-        <w:t xml:space="preserve">_actions_*** </w:t>
-      </w:r>
-      <w:r>
-        <w:rPr>
-          <w:lang w:val="en-US"/>
-        </w:rPr>
-        <w:t xml:space="preserve">(Then we execute the </w:t>
-      </w:r>
-      <w:r>
-        <w:rPr>
-          <w:lang w:val="en-US"/>
-        </w:rPr>
-        <w:t>script parseXLS</w:t>
-      </w:r>
-      <w:r>
-        <w:rPr>
-          <w:lang w:val="en-US"/>
-        </w:rPr>
-        <w:t>file</w:t>
+        <w:t>_actions</w:t>
       </w:r>
       <w:bookmarkStart w:id="8" w:name="_GoBack"/>
       <w:bookmarkEnd w:id="8"/>
       <w:r>
         <w:rPr>
+          <w:rStyle w:val="pln"/>
+          <w:rFonts w:ascii="Consolas" w:eastAsia="Times New Roman" w:hAnsi="Consolas" w:cs="Consolas"/>
+          <w:sz w:val="20"/>
+          <w:szCs w:val="20"/>
+          <w:bdr w:val="none" w:sz="0" w:space="0" w:color="auto" w:frame="1"/>
+          <w:shd w:val="clear" w:color="auto" w:fill="EFF0F1"/>
           <w:lang w:val="en-US"/>
         </w:rPr>
         <w:t xml:space="preserve"> </w:t>
+      </w:r>
+      <w:r>
+        <w:rPr>
+          <w:lang w:val="en-US"/>
+        </w:rPr>
+        <w:t xml:space="preserve">(Then we execute the </w:t>
+      </w:r>
+      <w:r>
+        <w:rPr>
+          <w:lang w:val="en-US"/>
+        </w:rPr>
+        <w:t>script parseXLS</w:t>
+      </w:r>
+      <w:r>
+        <w:rPr>
+          <w:lang w:val="en-US"/>
+        </w:rPr>
+        <w:t xml:space="preserve">file </w:t>
       </w:r>
       <w:r>
         <w:rPr>
@@ -10068,14 +10074,27 @@
       <w:r>
         <w:t xml:space="preserve">Table </w:t>
       </w:r>
-      <w:fldSimple w:instr=" SEQ Table \* ARABIC ">
-        <w:r>
-          <w:rPr>
-            <w:noProof/>
-          </w:rPr>
-          <w:t>1</w:t>
-        </w:r>
-      </w:fldSimple>
+      <w:r>
+        <w:fldChar w:fldCharType="begin"/>
+      </w:r>
+      <w:r>
+        <w:instrText xml:space="preserve"> SEQ Table \* ARABIC </w:instrText>
+      </w:r>
+      <w:r>
+        <w:fldChar w:fldCharType="separate"/>
+      </w:r>
+      <w:r>
+        <w:rPr>
+          <w:noProof/>
+        </w:rPr>
+        <w:t>1</w:t>
+      </w:r>
+      <w:r>
+        <w:rPr>
+          <w:noProof/>
+        </w:rPr>
+        <w:fldChar w:fldCharType="end"/>
+      </w:r>
       <w:bookmarkEnd w:id="22"/>
       <w:r>
         <w:rPr>
@@ -23707,7 +23726,7 @@
               </wp:anchor>
             </w:drawing>
           </mc:Choice>
-          <mc:Fallback xmlns:cx="http://schemas.microsoft.com/office/drawing/2014/chartex" xmlns:cx1="http://schemas.microsoft.com/office/drawing/2015/9/8/chartex" xmlns:w15="http://schemas.microsoft.com/office/word/2012/wordml" xmlns:w16se="http://schemas.microsoft.com/office/word/2015/wordml/symex">
+          <mc:Fallback xmlns:w16se="http://schemas.microsoft.com/office/word/2015/wordml/symex" xmlns:w15="http://schemas.microsoft.com/office/word/2012/wordml" xmlns:cx1="http://schemas.microsoft.com/office/drawing/2015/9/8/chartex" xmlns:cx="http://schemas.microsoft.com/office/drawing/2014/chartex">
             <w:pict>
               <v:rect w14:anchorId="34F0D400" id="Rectangle 22" o:spid="_x0000_s1026" style="position:absolute;margin-left:267.75pt;margin-top:12.5pt;width:39.75pt;height:25.5pt;z-index:251673088;visibility:visible;mso-wrap-style:square;mso-width-percent:0;mso-wrap-distance-left:9pt;mso-wrap-distance-top:0;mso-wrap-distance-right:9pt;mso-wrap-distance-bottom:0;mso-position-horizontal:absolute;mso-position-horizontal-relative:text;mso-position-vertical:absolute;mso-position-vertical-relative:text;mso-width-percent:0;mso-width-relative:margin;v-text-anchor:middle" o:gfxdata="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" filled="f" strokecolor="#c00000" strokeweight="2pt"/>
             </w:pict>
@@ -23786,7 +23805,7 @@
               </wp:anchor>
             </w:drawing>
           </mc:Choice>
-          <mc:Fallback xmlns:cx="http://schemas.microsoft.com/office/drawing/2014/chartex" xmlns:cx1="http://schemas.microsoft.com/office/drawing/2015/9/8/chartex" xmlns:w15="http://schemas.microsoft.com/office/word/2012/wordml" xmlns:w16se="http://schemas.microsoft.com/office/word/2015/wordml/symex">
+          <mc:Fallback xmlns:w16se="http://schemas.microsoft.com/office/word/2015/wordml/symex" xmlns:w15="http://schemas.microsoft.com/office/word/2012/wordml" xmlns:cx1="http://schemas.microsoft.com/office/drawing/2015/9/8/chartex" xmlns:cx="http://schemas.microsoft.com/office/drawing/2014/chartex">
             <w:pict>
               <v:rect w14:anchorId="18095983" id="Rectangle 42" o:spid="_x0000_s1026" style="position:absolute;margin-left:104.2pt;margin-top:12.5pt;width:161.25pt;height:25.5pt;z-index:251670016;visibility:visible;mso-wrap-style:square;mso-width-percent:0;mso-wrap-distance-left:9pt;mso-wrap-distance-top:0;mso-wrap-distance-right:9pt;mso-wrap-distance-bottom:0;mso-position-horizontal:absolute;mso-position-horizontal-relative:text;mso-position-vertical:absolute;mso-position-vertical-relative:text;mso-width-percent:0;mso-width-relative:margin;v-text-anchor:middle" o:gfxdata="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" filled="f" strokecolor="#76923c [2406]" strokeweight="2pt"/>
             </w:pict>
@@ -23866,7 +23885,7 @@
               </wp:anchor>
             </w:drawing>
           </mc:Choice>
-          <mc:Fallback xmlns:cx="http://schemas.microsoft.com/office/drawing/2014/chartex" xmlns:cx1="http://schemas.microsoft.com/office/drawing/2015/9/8/chartex" xmlns:w15="http://schemas.microsoft.com/office/word/2012/wordml" xmlns:w16se="http://schemas.microsoft.com/office/word/2015/wordml/symex">
+          <mc:Fallback xmlns:w16se="http://schemas.microsoft.com/office/word/2015/wordml/symex" xmlns:w15="http://schemas.microsoft.com/office/word/2012/wordml" xmlns:cx1="http://schemas.microsoft.com/office/drawing/2015/9/8/chartex" xmlns:cx="http://schemas.microsoft.com/office/drawing/2014/chartex">
             <w:pict>
               <v:rect w14:anchorId="5B3FF013" id="Rectangle 28" o:spid="_x0000_s1026" style="position:absolute;margin-left:271.5pt;margin-top:54.95pt;width:27pt;height:20.45pt;z-index:251656704;visibility:visible;mso-wrap-style:square;mso-width-percent:0;mso-height-percent:0;mso-wrap-distance-left:9pt;mso-wrap-distance-top:0;mso-wrap-distance-right:9pt;mso-wrap-distance-bottom:0;mso-position-horizontal:absolute;mso-position-horizontal-relative:text;mso-position-vertical:absolute;mso-position-vertical-relative:text;mso-width-percent:0;mso-height-percent:0;mso-width-relative:margin;mso-height-relative:margin;v-text-anchor:middle" o:gfxdata="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" filled="f" strokecolor="#c00000" strokeweight="2pt"/>
             </w:pict>
@@ -24246,7 +24265,7 @@
               </wp:anchor>
             </w:drawing>
           </mc:Choice>
-          <mc:Fallback xmlns:cx="http://schemas.microsoft.com/office/drawing/2014/chartex" xmlns:cx1="http://schemas.microsoft.com/office/drawing/2015/9/8/chartex" xmlns:w15="http://schemas.microsoft.com/office/word/2012/wordml" xmlns:w16se="http://schemas.microsoft.com/office/word/2015/wordml/symex">
+          <mc:Fallback xmlns:w16se="http://schemas.microsoft.com/office/word/2015/wordml/symex" xmlns:w15="http://schemas.microsoft.com/office/word/2012/wordml" xmlns:cx1="http://schemas.microsoft.com/office/drawing/2015/9/8/chartex" xmlns:cx="http://schemas.microsoft.com/office/drawing/2014/chartex">
             <w:pict>
               <v:rect w14:anchorId="71F307FF" id="Rectangle 36" o:spid="_x0000_s1026" style="position:absolute;margin-left:61.5pt;margin-top:120.05pt;width:63.75pt;height:25.5pt;z-index:251676160;visibility:visible;mso-wrap-style:square;mso-width-percent:0;mso-height-percent:0;mso-wrap-distance-left:9pt;mso-wrap-distance-top:0;mso-wrap-distance-right:9pt;mso-wrap-distance-bottom:0;mso-position-horizontal:absolute;mso-position-horizontal-relative:text;mso-position-vertical:absolute;mso-position-vertical-relative:text;mso-width-percent:0;mso-height-percent:0;mso-width-relative:margin;mso-height-relative:margin;v-text-anchor:middle" o:gfxdata="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" filled="f" strokecolor="#c00000" strokeweight="2pt"/>
             </w:pict>
@@ -24326,7 +24345,7 @@
               </wp:anchor>
             </w:drawing>
           </mc:Choice>
-          <mc:Fallback xmlns:cx="http://schemas.microsoft.com/office/drawing/2014/chartex" xmlns:cx1="http://schemas.microsoft.com/office/drawing/2015/9/8/chartex" xmlns:w15="http://schemas.microsoft.com/office/word/2012/wordml" xmlns:w16se="http://schemas.microsoft.com/office/word/2015/wordml/symex">
+          <mc:Fallback xmlns:w16se="http://schemas.microsoft.com/office/word/2015/wordml/symex" xmlns:w15="http://schemas.microsoft.com/office/word/2012/wordml" xmlns:cx1="http://schemas.microsoft.com/office/drawing/2015/9/8/chartex" xmlns:cx="http://schemas.microsoft.com/office/drawing/2014/chartex">
             <w:pict>
               <v:rect w14:anchorId="719B4A4F" id="Rectangle 41" o:spid="_x0000_s1026" style="position:absolute;margin-left:73.5pt;margin-top:85.25pt;width:119.25pt;height:22.5pt;z-index:251682304;visibility:visible;mso-wrap-style:square;mso-width-percent:0;mso-height-percent:0;mso-wrap-distance-left:9pt;mso-wrap-distance-top:0;mso-wrap-distance-right:9pt;mso-wrap-distance-bottom:0;mso-position-horizontal:absolute;mso-position-horizontal-relative:text;mso-position-vertical:absolute;mso-position-vertical-relative:text;mso-width-percent:0;mso-height-percent:0;mso-width-relative:margin;mso-height-relative:margin;v-text-anchor:middle" o:gfxdata="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" filled="f" strokecolor="#c00000" strokeweight="2pt"/>
             </w:pict>
@@ -24406,7 +24425,7 @@
               </wp:anchor>
             </w:drawing>
           </mc:Choice>
-          <mc:Fallback xmlns:cx="http://schemas.microsoft.com/office/drawing/2014/chartex" xmlns:cx1="http://schemas.microsoft.com/office/drawing/2015/9/8/chartex" xmlns:w15="http://schemas.microsoft.com/office/word/2012/wordml" xmlns:w16se="http://schemas.microsoft.com/office/word/2015/wordml/symex">
+          <mc:Fallback xmlns:w16se="http://schemas.microsoft.com/office/word/2015/wordml/symex" xmlns:w15="http://schemas.microsoft.com/office/word/2012/wordml" xmlns:cx1="http://schemas.microsoft.com/office/drawing/2015/9/8/chartex" xmlns:cx="http://schemas.microsoft.com/office/drawing/2014/chartex">
             <w:pict>
               <v:rect w14:anchorId="3E3E28F7" id="Rectangle 40" o:spid="_x0000_s1026" style="position:absolute;margin-left:73.5pt;margin-top:51.5pt;width:119.25pt;height:22.5pt;z-index:251679232;visibility:visible;mso-wrap-style:square;mso-width-percent:0;mso-height-percent:0;mso-wrap-distance-left:9pt;mso-wrap-distance-top:0;mso-wrap-distance-right:9pt;mso-wrap-distance-bottom:0;mso-position-horizontal:absolute;mso-position-horizontal-relative:text;mso-position-vertical:absolute;mso-position-vertical-relative:text;mso-width-percent:0;mso-height-percent:0;mso-width-relative:margin;mso-height-relative:margin;v-text-anchor:middle" o:gfxdata="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" filled="f" strokecolor="#c00000" strokeweight="2pt"/>
             </w:pict>
@@ -24957,7 +24976,7 @@
               </wp:anchor>
             </w:drawing>
           </mc:Choice>
-          <mc:Fallback xmlns:cx="http://schemas.microsoft.com/office/drawing/2014/chartex" xmlns:cx1="http://schemas.microsoft.com/office/drawing/2015/9/8/chartex" xmlns:w15="http://schemas.microsoft.com/office/word/2012/wordml" xmlns:w16se="http://schemas.microsoft.com/office/word/2015/wordml/symex">
+          <mc:Fallback xmlns:w16se="http://schemas.microsoft.com/office/word/2015/wordml/symex" xmlns:w15="http://schemas.microsoft.com/office/word/2012/wordml" xmlns:cx1="http://schemas.microsoft.com/office/drawing/2015/9/8/chartex" xmlns:cx="http://schemas.microsoft.com/office/drawing/2014/chartex">
             <w:pict>
               <v:rect w14:anchorId="3FDEE6C3" id="Rectangle 45" o:spid="_x0000_s1026" style="position:absolute;margin-left:264pt;margin-top:2.8pt;width:51pt;height:17.25pt;z-index:251685376;visibility:visible;mso-wrap-style:square;mso-width-percent:0;mso-height-percent:0;mso-wrap-distance-left:9pt;mso-wrap-distance-top:0;mso-wrap-distance-right:9pt;mso-wrap-distance-bottom:0;mso-position-horizontal:absolute;mso-position-horizontal-relative:text;mso-position-vertical:absolute;mso-position-vertical-relative:text;mso-width-percent:0;mso-height-percent:0;mso-width-relative:margin;mso-height-relative:margin;v-text-anchor:middle" o:gfxdata="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" filled="f" strokecolor="#c00000" strokeweight="2pt"/>
             </w:pict>
@@ -25708,7 +25727,7 @@
               </wp:anchor>
             </w:drawing>
           </mc:Choice>
-          <mc:Fallback xmlns:cx="http://schemas.microsoft.com/office/drawing/2014/chartex" xmlns:cx1="http://schemas.microsoft.com/office/drawing/2015/9/8/chartex" xmlns:w15="http://schemas.microsoft.com/office/word/2012/wordml" xmlns:w16se="http://schemas.microsoft.com/office/word/2015/wordml/symex">
+          <mc:Fallback xmlns:w16se="http://schemas.microsoft.com/office/word/2015/wordml/symex" xmlns:w15="http://schemas.microsoft.com/office/word/2012/wordml" xmlns:cx1="http://schemas.microsoft.com/office/drawing/2015/9/8/chartex" xmlns:cx="http://schemas.microsoft.com/office/drawing/2014/chartex">
             <w:pict>
               <v:rect w14:anchorId="76B8F963" id="Rectangle 19" o:spid="_x0000_s1026" style="position:absolute;margin-left:225pt;margin-top:-1.35pt;width:119.25pt;height:19.5pt;z-index:251648512;visibility:visible;mso-wrap-style:square;mso-width-percent:0;mso-height-percent:0;mso-wrap-distance-left:9pt;mso-wrap-distance-top:0;mso-wrap-distance-right:9pt;mso-wrap-distance-bottom:0;mso-position-horizontal:absolute;mso-position-horizontal-relative:text;mso-position-vertical:absolute;mso-position-vertical-relative:text;mso-width-percent:0;mso-height-percent:0;mso-width-relative:margin;mso-height-relative:margin;v-text-anchor:middle" o:gfxdata="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" filled="f" strokecolor="#c00000" strokeweight="2pt"/>
             </w:pict>
@@ -25788,7 +25807,7 @@
               </wp:anchor>
             </w:drawing>
           </mc:Choice>
-          <mc:Fallback xmlns:cx="http://schemas.microsoft.com/office/drawing/2014/chartex" xmlns:cx1="http://schemas.microsoft.com/office/drawing/2015/9/8/chartex" xmlns:w15="http://schemas.microsoft.com/office/word/2012/wordml" xmlns:w16se="http://schemas.microsoft.com/office/word/2015/wordml/symex">
+          <mc:Fallback xmlns:w16se="http://schemas.microsoft.com/office/word/2015/wordml/symex" xmlns:w15="http://schemas.microsoft.com/office/word/2012/wordml" xmlns:cx1="http://schemas.microsoft.com/office/drawing/2015/9/8/chartex" xmlns:cx="http://schemas.microsoft.com/office/drawing/2014/chartex">
             <w:pict>
               <v:rect w14:anchorId="7D035787" id="Rectangle 18" o:spid="_x0000_s1026" style="position:absolute;margin-left:67.5pt;margin-top:.3pt;width:138.75pt;height:33pt;z-index:251642368;visibility:visible;mso-wrap-style:square;mso-width-percent:0;mso-height-percent:0;mso-wrap-distance-left:9pt;mso-wrap-distance-top:0;mso-wrap-distance-right:9pt;mso-wrap-distance-bottom:0;mso-position-horizontal:absolute;mso-position-horizontal-relative:text;mso-position-vertical:absolute;mso-position-vertical-relative:text;mso-width-percent:0;mso-height-percent:0;mso-width-relative:margin;mso-height-relative:margin;v-text-anchor:middle" o:gfxdata="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" filled="f" strokecolor="#c00000" strokeweight="2pt"/>
             </w:pict>
@@ -26179,7 +26198,7 @@
               </wp:anchor>
             </w:drawing>
           </mc:Choice>
-          <mc:Fallback xmlns:cx="http://schemas.microsoft.com/office/drawing/2014/chartex" xmlns:cx1="http://schemas.microsoft.com/office/drawing/2015/9/8/chartex" xmlns:w15="http://schemas.microsoft.com/office/word/2012/wordml" xmlns:w16se="http://schemas.microsoft.com/office/word/2015/wordml/symex">
+          <mc:Fallback xmlns:w16se="http://schemas.microsoft.com/office/word/2015/wordml/symex" xmlns:w15="http://schemas.microsoft.com/office/word/2012/wordml" xmlns:cx1="http://schemas.microsoft.com/office/drawing/2015/9/8/chartex" xmlns:cx="http://schemas.microsoft.com/office/drawing/2014/chartex">
             <w:pict>
               <v:rect w14:anchorId="21E6BA8C" id="Rectangle 21" o:spid="_x0000_s1026" style="position:absolute;margin-left:57pt;margin-top:83.15pt;width:57pt;height:16.5pt;z-index:251636224;visibility:visible;mso-wrap-style:square;mso-wrap-distance-left:9pt;mso-wrap-distance-top:0;mso-wrap-distance-right:9pt;mso-wrap-distance-bottom:0;mso-position-horizontal:absolute;mso-position-horizontal-relative:text;mso-position-vertical:absolute;mso-position-vertical-relative:text;v-text-anchor:middle" o:gfxdata="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" filled="f" strokecolor="#c00000" strokeweight="2pt"/>
             </w:pict>
@@ -26407,7 +26426,7 @@
               </wp:anchor>
             </w:drawing>
           </mc:Choice>
-          <mc:Fallback xmlns:cx="http://schemas.microsoft.com/office/drawing/2014/chartex" xmlns:cx1="http://schemas.microsoft.com/office/drawing/2015/9/8/chartex" xmlns:w15="http://schemas.microsoft.com/office/word/2012/wordml" xmlns:w16se="http://schemas.microsoft.com/office/word/2015/wordml/symex">
+          <mc:Fallback xmlns:w16se="http://schemas.microsoft.com/office/word/2015/wordml/symex" xmlns:w15="http://schemas.microsoft.com/office/word/2012/wordml" xmlns:cx1="http://schemas.microsoft.com/office/drawing/2015/9/8/chartex" xmlns:cx="http://schemas.microsoft.com/office/drawing/2014/chartex">
             <w:pict>
               <v:rect w14:anchorId="5B516122" id="Rectangle 26" o:spid="_x0000_s1026" style="position:absolute;margin-left:34.5pt;margin-top:119.6pt;width:346.35pt;height:14.25pt;z-index:251645440;visibility:visible;mso-wrap-style:square;mso-wrap-distance-left:9pt;mso-wrap-distance-top:0;mso-wrap-distance-right:9pt;mso-wrap-distance-bottom:0;mso-position-horizontal:absolute;mso-position-horizontal-relative:text;mso-position-vertical:absolute;mso-position-vertical-relative:text;v-text-anchor:middle" o:gfxdata="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" filled="f" strokecolor="#c00000" strokeweight="2pt"/>
             </w:pict>
@@ -26481,7 +26500,7 @@
               </wp:anchor>
             </w:drawing>
           </mc:Choice>
-          <mc:Fallback xmlns:cx="http://schemas.microsoft.com/office/drawing/2014/chartex" xmlns:cx1="http://schemas.microsoft.com/office/drawing/2015/9/8/chartex" xmlns:w15="http://schemas.microsoft.com/office/word/2012/wordml" xmlns:w16se="http://schemas.microsoft.com/office/word/2015/wordml/symex">
+          <mc:Fallback xmlns:w16se="http://schemas.microsoft.com/office/word/2015/wordml/symex" xmlns:w15="http://schemas.microsoft.com/office/word/2012/wordml" xmlns:cx1="http://schemas.microsoft.com/office/drawing/2015/9/8/chartex" xmlns:cx="http://schemas.microsoft.com/office/drawing/2014/chartex">
             <w:pict>
               <v:rect w14:anchorId="6931E199" id="Rectangle 24" o:spid="_x0000_s1026" style="position:absolute;margin-left:338.25pt;margin-top:29.95pt;width:39.75pt;height:26.25pt;z-index:251654656;visibility:visible;mso-wrap-style:square;mso-wrap-distance-left:9pt;mso-wrap-distance-top:0;mso-wrap-distance-right:9pt;mso-wrap-distance-bottom:0;mso-position-horizontal:absolute;mso-position-horizontal-relative:text;mso-position-vertical:absolute;mso-position-vertical-relative:text;v-text-anchor:middle" o:gfxdata="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" filled="f" strokecolor="#c00000" strokeweight="2pt"/>
             </w:pict>
@@ -26555,7 +26574,7 @@
               </wp:anchor>
             </w:drawing>
           </mc:Choice>
-          <mc:Fallback xmlns:cx="http://schemas.microsoft.com/office/drawing/2014/chartex" xmlns:cx1="http://schemas.microsoft.com/office/drawing/2015/9/8/chartex" xmlns:w15="http://schemas.microsoft.com/office/word/2012/wordml" xmlns:w16se="http://schemas.microsoft.com/office/word/2015/wordml/symex">
+          <mc:Fallback xmlns:w16se="http://schemas.microsoft.com/office/word/2015/wordml/symex" xmlns:w15="http://schemas.microsoft.com/office/word/2012/wordml" xmlns:cx1="http://schemas.microsoft.com/office/drawing/2015/9/8/chartex" xmlns:cx="http://schemas.microsoft.com/office/drawing/2014/chartex">
             <w:pict>
               <v:rect w14:anchorId="29562EB7" id="Rectangle 23" o:spid="_x0000_s1026" style="position:absolute;margin-left:42.75pt;margin-top:10.45pt;width:105pt;height:17.25pt;z-index:251651584;visibility:visible;mso-wrap-style:square;mso-wrap-distance-left:9pt;mso-wrap-distance-top:0;mso-wrap-distance-right:9pt;mso-wrap-distance-bottom:0;mso-position-horizontal:absolute;mso-position-horizontal-relative:text;mso-position-vertical:absolute;mso-position-vertical-relative:text;v-text-anchor:middle" o:gfxdata="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" filled="f" strokecolor="#c00000" strokeweight="2pt"/>
             </w:pict>
@@ -27231,7 +27250,7 @@
               </wp:anchor>
             </w:drawing>
           </mc:Choice>
-          <mc:Fallback xmlns:cx="http://schemas.microsoft.com/office/drawing/2014/chartex" xmlns:cx1="http://schemas.microsoft.com/office/drawing/2015/9/8/chartex" xmlns:w15="http://schemas.microsoft.com/office/word/2012/wordml" xmlns:w16se="http://schemas.microsoft.com/office/word/2015/wordml/symex">
+          <mc:Fallback xmlns:w16se="http://schemas.microsoft.com/office/word/2015/wordml/symex" xmlns:w15="http://schemas.microsoft.com/office/word/2012/wordml" xmlns:cx1="http://schemas.microsoft.com/office/drawing/2015/9/8/chartex" xmlns:cx="http://schemas.microsoft.com/office/drawing/2014/chartex">
             <w:pict>
               <v:rect w14:anchorId="60042788" id="Rectangle 11" o:spid="_x0000_s1026" style="position:absolute;margin-left:94.5pt;margin-top:2.3pt;width:36pt;height:11.25pt;z-index:251633152;visibility:visible;mso-wrap-style:square;mso-wrap-distance-left:9pt;mso-wrap-distance-top:0;mso-wrap-distance-right:9pt;mso-wrap-distance-bottom:0;mso-position-horizontal:absolute;mso-position-horizontal-relative:text;mso-position-vertical:absolute;mso-position-vertical-relative:text;v-text-anchor:middle" o:gfxdata="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" filled="f" strokecolor="#c00000" strokeweight="2pt"/>
             </w:pict>
@@ -28087,7 +28106,7 @@
               </wp:anchor>
             </w:drawing>
           </mc:Choice>
-          <mc:Fallback xmlns:cx="http://schemas.microsoft.com/office/drawing/2014/chartex" xmlns:cx1="http://schemas.microsoft.com/office/drawing/2015/9/8/chartex" xmlns:w15="http://schemas.microsoft.com/office/word/2012/wordml" xmlns:w16se="http://schemas.microsoft.com/office/word/2015/wordml/symex">
+          <mc:Fallback xmlns:w16se="http://schemas.microsoft.com/office/word/2015/wordml/symex" xmlns:w15="http://schemas.microsoft.com/office/word/2012/wordml" xmlns:cx1="http://schemas.microsoft.com/office/drawing/2015/9/8/chartex" xmlns:cx="http://schemas.microsoft.com/office/drawing/2014/chartex">
             <w:pict>
               <v:rect w14:anchorId="3424A48C" id="Rectangle 15" o:spid="_x0000_s1026" style="position:absolute;margin-left:293.25pt;margin-top:9.5pt;width:54pt;height:17.25pt;z-index:251639296;visibility:visible;mso-wrap-style:square;mso-width-percent:0;mso-height-percent:0;mso-wrap-distance-left:9pt;mso-wrap-distance-top:0;mso-wrap-distance-right:9pt;mso-wrap-distance-bottom:0;mso-position-horizontal:absolute;mso-position-horizontal-relative:text;mso-position-vertical:absolute;mso-position-vertical-relative:text;mso-width-percent:0;mso-height-percent:0;mso-width-relative:margin;mso-height-relative:margin;v-text-anchor:middle" o:gfxdata="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" filled="f" strokecolor="#c00000" strokeweight="2pt"/>
             </w:pict>
@@ -28951,14 +28970,27 @@
       <w:r>
         <w:t xml:space="preserve">Figure </w:t>
       </w:r>
-      <w:fldSimple w:instr=" SEQ Figure \* ARABIC ">
-        <w:r>
-          <w:rPr>
-            <w:noProof/>
-          </w:rPr>
-          <w:t>38</w:t>
-        </w:r>
-      </w:fldSimple>
+      <w:r>
+        <w:fldChar w:fldCharType="begin"/>
+      </w:r>
+      <w:r>
+        <w:instrText xml:space="preserve"> SEQ Figure \* ARABIC </w:instrText>
+      </w:r>
+      <w:r>
+        <w:fldChar w:fldCharType="separate"/>
+      </w:r>
+      <w:r>
+        <w:rPr>
+          <w:noProof/>
+        </w:rPr>
+        <w:t>38</w:t>
+      </w:r>
+      <w:r>
+        <w:rPr>
+          <w:noProof/>
+        </w:rPr>
+        <w:fldChar w:fldCharType="end"/>
+      </w:r>
       <w:bookmarkEnd w:id="77"/>
       <w:r>
         <w:rPr>
@@ -29451,7 +29483,7 @@
               </wp:anchor>
             </w:drawing>
           </mc:Choice>
-          <mc:Fallback xmlns:cx="http://schemas.microsoft.com/office/drawing/2014/chartex" xmlns:cx1="http://schemas.microsoft.com/office/drawing/2015/9/8/chartex" xmlns:w15="http://schemas.microsoft.com/office/word/2012/wordml" xmlns:w16se="http://schemas.microsoft.com/office/word/2015/wordml/symex">
+          <mc:Fallback xmlns:w16se="http://schemas.microsoft.com/office/word/2015/wordml/symex" xmlns:w15="http://schemas.microsoft.com/office/word/2012/wordml" xmlns:cx1="http://schemas.microsoft.com/office/drawing/2015/9/8/chartex" xmlns:cx="http://schemas.microsoft.com/office/drawing/2014/chartex">
             <w:pict>
               <v:rect w14:anchorId="1290133D" id="Rectangle 39" o:spid="_x0000_s1026" style="position:absolute;margin-left:57.75pt;margin-top:-.25pt;width:160.5pt;height:21pt;z-index:251666944;visibility:visible;mso-wrap-style:square;mso-width-percent:0;mso-height-percent:0;mso-wrap-distance-left:9pt;mso-wrap-distance-top:0;mso-wrap-distance-right:9pt;mso-wrap-distance-bottom:0;mso-position-horizontal:absolute;mso-position-horizontal-relative:text;mso-position-vertical:absolute;mso-position-vertical-relative:text;mso-width-percent:0;mso-height-percent:0;mso-width-relative:margin;mso-height-relative:margin;v-text-anchor:middle" o:gfxdata="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" filled="f" strokecolor="#c00000" strokeweight="2pt"/>
             </w:pict>
@@ -31219,7 +31251,7 @@
               </wp:anchor>
             </w:drawing>
           </mc:Choice>
-          <mc:Fallback xmlns:cx="http://schemas.microsoft.com/office/drawing/2014/chartex" xmlns:cx1="http://schemas.microsoft.com/office/drawing/2015/9/8/chartex" xmlns:w15="http://schemas.microsoft.com/office/word/2012/wordml" xmlns:w16se="http://schemas.microsoft.com/office/word/2015/wordml/symex">
+          <mc:Fallback xmlns:w16se="http://schemas.microsoft.com/office/word/2015/wordml/symex" xmlns:w15="http://schemas.microsoft.com/office/word/2012/wordml" xmlns:cx1="http://schemas.microsoft.com/office/drawing/2015/9/8/chartex" xmlns:cx="http://schemas.microsoft.com/office/drawing/2014/chartex">
             <w:pict>
               <v:rect w14:anchorId="324A907D" id="Rectangle 37" o:spid="_x0000_s1026" style="position:absolute;margin-left:60pt;margin-top:37.75pt;width:294.75pt;height:16.5pt;z-index:251660800;visibility:visible;mso-wrap-style:square;mso-height-percent:0;mso-wrap-distance-left:9pt;mso-wrap-distance-top:0;mso-wrap-distance-right:9pt;mso-wrap-distance-bottom:0;mso-position-horizontal:absolute;mso-position-horizontal-relative:text;mso-position-vertical:absolute;mso-position-vertical-relative:text;mso-height-percent:0;mso-height-relative:margin;v-text-anchor:middle" o:gfxdata="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" filled="f" strokecolor="#c00000" strokeweight="2pt"/>
             </w:pict>
@@ -31407,7 +31439,7 @@
               </wp:anchor>
             </w:drawing>
           </mc:Choice>
-          <mc:Fallback xmlns:cx="http://schemas.microsoft.com/office/drawing/2014/chartex" xmlns:cx1="http://schemas.microsoft.com/office/drawing/2015/9/8/chartex" xmlns:w15="http://schemas.microsoft.com/office/word/2012/wordml" xmlns:w16se="http://schemas.microsoft.com/office/word/2015/wordml/symex">
+          <mc:Fallback xmlns:w16se="http://schemas.microsoft.com/office/word/2015/wordml/symex" xmlns:w15="http://schemas.microsoft.com/office/word/2012/wordml" xmlns:cx1="http://schemas.microsoft.com/office/drawing/2015/9/8/chartex" xmlns:cx="http://schemas.microsoft.com/office/drawing/2014/chartex">
             <w:pict>
               <v:rect w14:anchorId="69259D92" id="Rectangle 38" o:spid="_x0000_s1026" style="position:absolute;margin-left:60pt;margin-top:39.75pt;width:294.75pt;height:16.5pt;z-index:251663872;visibility:visible;mso-wrap-style:square;mso-height-percent:0;mso-wrap-distance-left:9pt;mso-wrap-distance-top:0;mso-wrap-distance-right:9pt;mso-wrap-distance-bottom:0;mso-position-horizontal:absolute;mso-position-horizontal-relative:text;mso-position-vertical:absolute;mso-position-vertical-relative:text;mso-height-percent:0;mso-height-relative:margin;v-text-anchor:middle" o:gfxdata="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" filled="f" strokecolor="#c00000" strokeweight="2pt"/>
             </w:pict>
@@ -32493,14 +32525,27 @@
       <w:r>
         <w:t xml:space="preserve">Figure </w:t>
       </w:r>
-      <w:fldSimple w:instr=" SEQ Figure \* ARABIC ">
-        <w:r>
-          <w:rPr>
-            <w:noProof/>
-          </w:rPr>
-          <w:t>49</w:t>
-        </w:r>
-      </w:fldSimple>
+      <w:r>
+        <w:fldChar w:fldCharType="begin"/>
+      </w:r>
+      <w:r>
+        <w:instrText xml:space="preserve"> SEQ Figure \* ARABIC </w:instrText>
+      </w:r>
+      <w:r>
+        <w:fldChar w:fldCharType="separate"/>
+      </w:r>
+      <w:r>
+        <w:rPr>
+          <w:noProof/>
+        </w:rPr>
+        <w:t>49</w:t>
+      </w:r>
+      <w:r>
+        <w:rPr>
+          <w:noProof/>
+        </w:rPr>
+        <w:fldChar w:fldCharType="end"/>
+      </w:r>
       <w:bookmarkEnd w:id="94"/>
       <w:r>
         <w:rPr>
@@ -35165,7 +35210,7 @@
 </file>
 
 <file path=customXml/itemProps1.xml><?xml version="1.0" encoding="utf-8"?>
-<ds:datastoreItem xmlns:ds="http://schemas.openxmlformats.org/officeDocument/2006/customXml" ds:itemID="{F62B2EBF-3A05-4FBC-82D7-A3D6CA2A3773}">
+<ds:datastoreItem xmlns:ds="http://schemas.openxmlformats.org/officeDocument/2006/customXml" ds:itemID="{0EB06212-8111-43A1-8D82-F55CE22142D5}">
   <ds:schemaRefs>
     <ds:schemaRef ds:uri="http://schemas.openxmlformats.org/officeDocument/2006/bibliography"/>
   </ds:schemaRefs>

</xml_diff>

<commit_message>
Minor correction in technical documentation
</commit_message>
<xml_diff>
--- a/Technical Documentation v5.docx
+++ b/Technical Documentation v5.docx
@@ -217,7 +217,7 @@
               </wp:anchor>
             </w:drawing>
           </mc:Choice>
-          <mc:Fallback xmlns:w16se="http://schemas.microsoft.com/office/word/2015/wordml/symex" xmlns:w15="http://schemas.microsoft.com/office/word/2012/wordml" xmlns:cx1="http://schemas.microsoft.com/office/drawing/2015/9/8/chartex" xmlns:cx="http://schemas.microsoft.com/office/drawing/2014/chartex">
+          <mc:Fallback xmlns:cx="http://schemas.microsoft.com/office/drawing/2014/chartex" xmlns:cx1="http://schemas.microsoft.com/office/drawing/2015/9/8/chartex" xmlns:w15="http://schemas.microsoft.com/office/word/2012/wordml" xmlns:w16se="http://schemas.microsoft.com/office/word/2015/wordml/symex">
             <w:pict>
               <v:rect w14:anchorId="346A0C15" id="Rectangle 2" o:spid="_x0000_s1026" style="position:absolute;margin-left:0;margin-top:.65pt;width:418.5pt;height:60.95pt;z-index:251655680;visibility:visible;mso-wrap-style:square;mso-width-percent:0;mso-height-percent:0;mso-wrap-distance-left:9pt;mso-wrap-distance-top:0;mso-wrap-distance-right:9pt;mso-wrap-distance-bottom:0;mso-position-horizontal:absolute;mso-position-horizontal-relative:text;mso-position-vertical:absolute;mso-position-vertical-relative:text;mso-width-percent:0;mso-height-percent:0;mso-width-relative:page;mso-height-relative:page;v-text-anchor:top" o:gfxdata="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" filled="f" fillcolor="#548dd4 [1951]" strokecolor="#548dd4 [1951]" strokeweight="1pt">
                 <v:stroke dashstyle="1 1" endcap="round"/>
@@ -4704,8 +4704,6 @@
         </w:rPr>
         <w:t>_actions</w:t>
       </w:r>
-      <w:bookmarkStart w:id="8" w:name="_GoBack"/>
-      <w:bookmarkEnd w:id="8"/>
       <w:r>
         <w:rPr>
           <w:rStyle w:val="pln"/>
@@ -4888,7 +4886,7 @@
           <w:lang w:val="en-US"/>
         </w:rPr>
       </w:pPr>
-      <w:bookmarkStart w:id="9" w:name="_Ref452980982"/>
+      <w:bookmarkStart w:id="8" w:name="_Ref452980982"/>
       <w:r>
         <w:rPr>
           <w:lang w:val="en-US"/>
@@ -4917,7 +4915,7 @@
       <w:r>
         <w:fldChar w:fldCharType="end"/>
       </w:r>
-      <w:bookmarkEnd w:id="9"/>
+      <w:bookmarkEnd w:id="8"/>
       <w:r>
         <w:rPr>
           <w:lang w:val="en-US"/>
@@ -5408,8 +5406,8 @@
           <w:lang w:val="en-US"/>
         </w:rPr>
       </w:pPr>
-      <w:bookmarkStart w:id="10" w:name="_Toc452716860"/>
-      <w:bookmarkStart w:id="11" w:name="_Toc454278757"/>
+      <w:bookmarkStart w:id="9" w:name="_Toc452716860"/>
+      <w:bookmarkStart w:id="10" w:name="_Toc454278757"/>
       <w:r>
         <w:rPr>
           <w:lang w:val="en-US"/>
@@ -5417,8 +5415,8 @@
         <w:lastRenderedPageBreak/>
         <w:t>Install GeoServer</w:t>
       </w:r>
+      <w:bookmarkEnd w:id="9"/>
       <w:bookmarkEnd w:id="10"/>
-      <w:bookmarkEnd w:id="11"/>
     </w:p>
     <w:p>
       <w:pPr>
@@ -6274,7 +6272,7 @@
           <w:lang w:val="en-US"/>
         </w:rPr>
       </w:pPr>
-      <w:bookmarkStart w:id="12" w:name="_Ref452980994"/>
+      <w:bookmarkStart w:id="11" w:name="_Ref452980994"/>
       <w:r>
         <w:rPr>
           <w:lang w:val="en-US"/>
@@ -6306,7 +6304,7 @@
         </w:rPr>
         <w:fldChar w:fldCharType="end"/>
       </w:r>
-      <w:bookmarkEnd w:id="12"/>
+      <w:bookmarkEnd w:id="11"/>
       <w:r>
         <w:rPr>
           <w:lang w:val="en-US"/>
@@ -8743,22 +8741,22 @@
           <w:lang w:val="en-US"/>
         </w:rPr>
       </w:pPr>
-      <w:bookmarkStart w:id="13" w:name="_Toc452716862"/>
-      <w:bookmarkStart w:id="14" w:name="_Toc454278758"/>
+      <w:bookmarkStart w:id="12" w:name="_Toc452716862"/>
+      <w:bookmarkStart w:id="13" w:name="_Toc454278758"/>
       <w:r>
         <w:rPr>
           <w:lang w:val="en-US"/>
         </w:rPr>
         <w:t>VM cron</w:t>
       </w:r>
+      <w:bookmarkEnd w:id="12"/>
+      <w:r>
+        <w:rPr>
+          <w:lang w:val="en-US"/>
+        </w:rPr>
+        <w:t>tab scripts</w:t>
+      </w:r>
       <w:bookmarkEnd w:id="13"/>
-      <w:r>
-        <w:rPr>
-          <w:lang w:val="en-US"/>
-        </w:rPr>
-        <w:t>tab scripts</w:t>
-      </w:r>
-      <w:bookmarkEnd w:id="14"/>
     </w:p>
     <w:p>
       <w:pPr>
@@ -9072,7 +9070,7 @@
           <w:lang w:val="en-US"/>
         </w:rPr>
       </w:pPr>
-      <w:bookmarkStart w:id="15" w:name="_Ref452981166"/>
+      <w:bookmarkStart w:id="14" w:name="_Ref452981166"/>
       <w:r>
         <w:rPr>
           <w:lang w:val="en-US"/>
@@ -9101,7 +9099,7 @@
       <w:r>
         <w:fldChar w:fldCharType="end"/>
       </w:r>
-      <w:bookmarkEnd w:id="15"/>
+      <w:bookmarkEnd w:id="14"/>
       <w:r>
         <w:rPr>
           <w:lang w:val="en-US"/>
@@ -9238,7 +9236,7 @@
           <w:lang w:val="en-US"/>
         </w:rPr>
       </w:pPr>
-      <w:bookmarkStart w:id="16" w:name="_Ref452981127"/>
+      <w:bookmarkStart w:id="15" w:name="_Ref452981127"/>
       <w:r>
         <w:rPr>
           <w:lang w:val="en-US"/>
@@ -9267,7 +9265,7 @@
       <w:r>
         <w:fldChar w:fldCharType="end"/>
       </w:r>
-      <w:bookmarkEnd w:id="16"/>
+      <w:bookmarkEnd w:id="15"/>
       <w:r>
         <w:rPr>
           <w:lang w:val="en-US"/>
@@ -9631,7 +9629,7 @@
           <w:lang w:val="en-US"/>
         </w:rPr>
       </w:pPr>
-      <w:bookmarkStart w:id="17" w:name="_Ref452981289"/>
+      <w:bookmarkStart w:id="16" w:name="_Ref452981289"/>
       <w:r>
         <w:rPr>
           <w:lang w:val="en-US"/>
@@ -9663,7 +9661,7 @@
         </w:rPr>
         <w:fldChar w:fldCharType="end"/>
       </w:r>
-      <w:bookmarkEnd w:id="17"/>
+      <w:bookmarkEnd w:id="16"/>
       <w:r>
         <w:rPr>
           <w:lang w:val="en-US"/>
@@ -9679,14 +9677,14 @@
           <w:lang w:val="en-US"/>
         </w:rPr>
       </w:pPr>
-      <w:bookmarkStart w:id="18" w:name="_Toc454278759"/>
+      <w:bookmarkStart w:id="17" w:name="_Toc454278759"/>
       <w:r>
         <w:rPr>
           <w:lang w:val="en-US"/>
         </w:rPr>
         <w:t>VM administrative tasks</w:t>
       </w:r>
-      <w:bookmarkEnd w:id="18"/>
+      <w:bookmarkEnd w:id="17"/>
     </w:p>
     <w:p>
       <w:pPr>
@@ -9842,7 +9840,7 @@
           <w:lang w:val="en-US"/>
         </w:rPr>
       </w:pPr>
-      <w:bookmarkStart w:id="19" w:name="_Toc454278760"/>
+      <w:bookmarkStart w:id="18" w:name="_Toc454278760"/>
       <w:r>
         <w:rPr>
           <w:lang w:val="en-US"/>
@@ -9862,7 +9860,7 @@
         </w:rPr>
         <w:t>of a layer</w:t>
       </w:r>
-      <w:bookmarkEnd w:id="19"/>
+      <w:bookmarkEnd w:id="18"/>
     </w:p>
     <w:p>
       <w:pPr>
@@ -9872,14 +9870,14 @@
           <w:lang w:val="en-US"/>
         </w:rPr>
       </w:pPr>
-      <w:bookmarkStart w:id="20" w:name="_Toc454278761"/>
+      <w:bookmarkStart w:id="19" w:name="_Toc454278761"/>
       <w:r>
         <w:rPr>
           <w:lang w:val="en-US"/>
         </w:rPr>
         <w:t>Find a layer</w:t>
       </w:r>
-      <w:bookmarkEnd w:id="20"/>
+      <w:bookmarkEnd w:id="19"/>
     </w:p>
     <w:p>
       <w:pPr>
@@ -10009,14 +10007,14 @@
           <w:lang w:val="en-US"/>
         </w:rPr>
       </w:pPr>
-      <w:bookmarkStart w:id="21" w:name="_Toc454278762"/>
+      <w:bookmarkStart w:id="20" w:name="_Toc454278762"/>
       <w:r>
         <w:rPr>
           <w:lang w:val="en-US"/>
         </w:rPr>
         <w:t>Maps &amp; Data (category geodata)</w:t>
       </w:r>
-      <w:bookmarkEnd w:id="21"/>
+      <w:bookmarkEnd w:id="20"/>
     </w:p>
     <w:p>
       <w:pPr>
@@ -10070,32 +10068,19 @@
         <w:spacing w:after="0"/>
         <w:jc w:val="center"/>
       </w:pPr>
-      <w:bookmarkStart w:id="22" w:name="_Ref453318803"/>
+      <w:bookmarkStart w:id="21" w:name="_Ref453318803"/>
       <w:r>
         <w:t xml:space="preserve">Table </w:t>
       </w:r>
-      <w:r>
-        <w:fldChar w:fldCharType="begin"/>
-      </w:r>
-      <w:r>
-        <w:instrText xml:space="preserve"> SEQ Table \* ARABIC </w:instrText>
-      </w:r>
-      <w:r>
-        <w:fldChar w:fldCharType="separate"/>
-      </w:r>
-      <w:r>
-        <w:rPr>
-          <w:noProof/>
-        </w:rPr>
-        <w:t>1</w:t>
-      </w:r>
-      <w:r>
-        <w:rPr>
-          <w:noProof/>
-        </w:rPr>
-        <w:fldChar w:fldCharType="end"/>
-      </w:r>
-      <w:bookmarkEnd w:id="22"/>
+      <w:fldSimple w:instr=" SEQ Table \* ARABIC ">
+        <w:r>
+          <w:rPr>
+            <w:noProof/>
+          </w:rPr>
+          <w:t>1</w:t>
+        </w:r>
+      </w:fldSimple>
+      <w:bookmarkEnd w:id="21"/>
       <w:r>
         <w:rPr>
           <w:lang w:val="en-US"/>
@@ -10148,7 +10133,7 @@
                 <w:sz w:val="16"/>
               </w:rPr>
             </w:pPr>
-            <w:bookmarkStart w:id="23" w:name="RANGE!A1:C59"/>
+            <w:bookmarkStart w:id="22" w:name="RANGE!A1:C59"/>
             <w:r>
               <w:rPr>
                 <w:rFonts w:ascii="Calibri" w:eastAsia="Times New Roman" w:hAnsi="Calibri" w:cs="Times New Roman"/>
@@ -10157,7 +10142,7 @@
               </w:rPr>
               <w:t>1</w:t>
             </w:r>
-            <w:bookmarkEnd w:id="23"/>
+            <w:bookmarkEnd w:id="22"/>
           </w:p>
         </w:tc>
         <w:tc>
@@ -16538,7 +16523,7 @@
           <w:lang w:val="en-US"/>
         </w:rPr>
       </w:pPr>
-      <w:bookmarkStart w:id="24" w:name="_Ref452982102"/>
+      <w:bookmarkStart w:id="23" w:name="_Ref452982102"/>
       <w:r>
         <w:rPr>
           <w:lang w:val="en-US"/>
@@ -16567,7 +16552,7 @@
       <w:r>
         <w:fldChar w:fldCharType="end"/>
       </w:r>
-      <w:bookmarkEnd w:id="24"/>
+      <w:bookmarkEnd w:id="23"/>
       <w:r>
         <w:rPr>
           <w:lang w:val="en-US"/>
@@ -16816,7 +16801,7 @@
           <w:lang w:val="en-US"/>
         </w:rPr>
       </w:pPr>
-      <w:bookmarkStart w:id="25" w:name="_Toc454278763"/>
+      <w:bookmarkStart w:id="24" w:name="_Toc454278763"/>
       <w:r>
         <w:rPr>
           <w:lang w:val="en-US"/>
@@ -16835,7 +16820,7 @@
         </w:rPr>
         <w:t>reas (category infrastructure)</w:t>
       </w:r>
-      <w:bookmarkEnd w:id="25"/>
+      <w:bookmarkEnd w:id="24"/>
     </w:p>
     <w:p>
       <w:pPr>
@@ -16983,14 +16968,14 @@
           <w:lang w:val="en-US"/>
         </w:rPr>
       </w:pPr>
-      <w:bookmarkStart w:id="26" w:name="_Toc454278764"/>
+      <w:bookmarkStart w:id="25" w:name="_Toc454278764"/>
       <w:r>
         <w:rPr>
           <w:lang w:val="en-US"/>
         </w:rPr>
         <w:t>Edit layer style</w:t>
       </w:r>
-      <w:bookmarkEnd w:id="26"/>
+      <w:bookmarkEnd w:id="25"/>
     </w:p>
     <w:p>
       <w:pPr>
@@ -17170,7 +17155,7 @@
           <w:lang w:val="en-US"/>
         </w:rPr>
       </w:pPr>
-      <w:bookmarkStart w:id="27" w:name="_Ref453319014"/>
+      <w:bookmarkStart w:id="26" w:name="_Ref453319014"/>
       <w:r>
         <w:rPr>
           <w:lang w:val="en-US"/>
@@ -17202,7 +17187,7 @@
         </w:rPr>
         <w:fldChar w:fldCharType="end"/>
       </w:r>
-      <w:bookmarkEnd w:id="27"/>
+      <w:bookmarkEnd w:id="26"/>
       <w:r>
         <w:rPr>
           <w:noProof/>
@@ -17471,7 +17456,7 @@
           <w:lang w:val="en-US"/>
         </w:rPr>
       </w:pPr>
-      <w:bookmarkStart w:id="28" w:name="_Ref453319035"/>
+      <w:bookmarkStart w:id="27" w:name="_Ref453319035"/>
       <w:r>
         <w:rPr>
           <w:lang w:val="en-US"/>
@@ -17500,7 +17485,7 @@
       <w:r>
         <w:fldChar w:fldCharType="end"/>
       </w:r>
-      <w:bookmarkEnd w:id="28"/>
+      <w:bookmarkEnd w:id="27"/>
       <w:r>
         <w:rPr>
           <w:lang w:val="en-US"/>
@@ -17578,7 +17563,7 @@
           <w:lang w:val="en-US"/>
         </w:rPr>
       </w:pPr>
-      <w:bookmarkStart w:id="29" w:name="_Ref453318966"/>
+      <w:bookmarkStart w:id="28" w:name="_Ref453318966"/>
       <w:r>
         <w:rPr>
           <w:lang w:val="en-US"/>
@@ -17607,7 +17592,7 @@
       <w:r>
         <w:fldChar w:fldCharType="end"/>
       </w:r>
-      <w:bookmarkEnd w:id="29"/>
+      <w:bookmarkEnd w:id="28"/>
       <w:r>
         <w:rPr>
           <w:lang w:val="en-US"/>
@@ -17816,7 +17801,7 @@
           <w:lang w:val="en-US"/>
         </w:rPr>
       </w:pPr>
-      <w:bookmarkStart w:id="30" w:name="_Ref453318941"/>
+      <w:bookmarkStart w:id="29" w:name="_Ref453318941"/>
       <w:r>
         <w:rPr>
           <w:lang w:val="en-US"/>
@@ -17848,7 +17833,7 @@
         </w:rPr>
         <w:fldChar w:fldCharType="end"/>
       </w:r>
-      <w:bookmarkEnd w:id="30"/>
+      <w:bookmarkEnd w:id="29"/>
       <w:r>
         <w:rPr>
           <w:noProof/>
@@ -17927,7 +17912,7 @@
           <w:lang w:val="en-US"/>
         </w:rPr>
       </w:pPr>
-      <w:bookmarkStart w:id="31" w:name="_Ref453319128"/>
+      <w:bookmarkStart w:id="30" w:name="_Ref453319128"/>
       <w:r>
         <w:rPr>
           <w:lang w:val="en-US"/>
@@ -17956,7 +17941,7 @@
       <w:r>
         <w:fldChar w:fldCharType="end"/>
       </w:r>
-      <w:bookmarkEnd w:id="31"/>
+      <w:bookmarkEnd w:id="30"/>
       <w:r>
         <w:rPr>
           <w:lang w:val="en-US"/>
@@ -18265,7 +18250,7 @@
           <w:lang w:val="en-US"/>
         </w:rPr>
       </w:pPr>
-      <w:bookmarkStart w:id="32" w:name="_Ref453319166"/>
+      <w:bookmarkStart w:id="31" w:name="_Ref453319166"/>
       <w:r>
         <w:rPr>
           <w:lang w:val="en-US"/>
@@ -18297,7 +18282,7 @@
         </w:rPr>
         <w:fldChar w:fldCharType="end"/>
       </w:r>
-      <w:bookmarkEnd w:id="32"/>
+      <w:bookmarkEnd w:id="31"/>
       <w:r>
         <w:rPr>
           <w:noProof/>
@@ -18384,7 +18369,7 @@
           <w:lang w:val="en-US"/>
         </w:rPr>
       </w:pPr>
-      <w:bookmarkStart w:id="33" w:name="_Ref453319192"/>
+      <w:bookmarkStart w:id="32" w:name="_Ref453319192"/>
       <w:r>
         <w:rPr>
           <w:lang w:val="en-US"/>
@@ -18416,7 +18401,7 @@
         </w:rPr>
         <w:fldChar w:fldCharType="end"/>
       </w:r>
-      <w:bookmarkEnd w:id="33"/>
+      <w:bookmarkEnd w:id="32"/>
       <w:r>
         <w:rPr>
           <w:noProof/>
@@ -18445,14 +18430,14 @@
           <w:lang w:val="en-US"/>
         </w:rPr>
       </w:pPr>
-      <w:bookmarkStart w:id="34" w:name="_Toc454278765"/>
+      <w:bookmarkStart w:id="33" w:name="_Toc454278765"/>
       <w:r>
         <w:rPr>
           <w:lang w:val="en-US"/>
         </w:rPr>
         <w:t>GeoServer: How to import new ShapeFiles/Layers</w:t>
       </w:r>
-      <w:bookmarkEnd w:id="34"/>
+      <w:bookmarkEnd w:id="33"/>
     </w:p>
     <w:p>
       <w:pPr>
@@ -18645,7 +18630,7 @@
           <w:lang w:val="en-US"/>
         </w:rPr>
       </w:pPr>
-      <w:bookmarkStart w:id="35" w:name="_Ref453319297"/>
+      <w:bookmarkStart w:id="34" w:name="_Ref453319297"/>
       <w:r>
         <w:rPr>
           <w:lang w:val="en-US"/>
@@ -18674,7 +18659,7 @@
       <w:r>
         <w:fldChar w:fldCharType="end"/>
       </w:r>
-      <w:bookmarkEnd w:id="35"/>
+      <w:bookmarkEnd w:id="34"/>
       <w:r>
         <w:rPr>
           <w:lang w:val="en-US"/>
@@ -18836,7 +18821,7 @@
           <w:lang w:val="en-US"/>
         </w:rPr>
       </w:pPr>
-      <w:bookmarkStart w:id="36" w:name="_Ref453319316"/>
+      <w:bookmarkStart w:id="35" w:name="_Ref453319316"/>
       <w:r>
         <w:rPr>
           <w:lang w:val="en-US"/>
@@ -18865,7 +18850,7 @@
       <w:r>
         <w:fldChar w:fldCharType="end"/>
       </w:r>
-      <w:bookmarkEnd w:id="36"/>
+      <w:bookmarkEnd w:id="35"/>
       <w:r>
         <w:rPr>
           <w:lang w:val="en-US"/>
@@ -19034,7 +19019,7 @@
           <w:lang w:val="en-US"/>
         </w:rPr>
       </w:pPr>
-      <w:bookmarkStart w:id="37" w:name="_Ref453319338"/>
+      <w:bookmarkStart w:id="36" w:name="_Ref453319338"/>
       <w:r>
         <w:rPr>
           <w:lang w:val="en-US"/>
@@ -19066,7 +19051,7 @@
         </w:rPr>
         <w:fldChar w:fldCharType="end"/>
       </w:r>
-      <w:bookmarkEnd w:id="37"/>
+      <w:bookmarkEnd w:id="36"/>
       <w:r>
         <w:rPr>
           <w:noProof/>
@@ -19244,7 +19229,7 @@
           <w:lang w:val="en-US"/>
         </w:rPr>
       </w:pPr>
-      <w:bookmarkStart w:id="38" w:name="_Ref453319372"/>
+      <w:bookmarkStart w:id="37" w:name="_Ref453319372"/>
       <w:r>
         <w:rPr>
           <w:lang w:val="en-US"/>
@@ -19273,7 +19258,7 @@
       <w:r>
         <w:fldChar w:fldCharType="end"/>
       </w:r>
-      <w:bookmarkEnd w:id="38"/>
+      <w:bookmarkEnd w:id="37"/>
       <w:r>
         <w:rPr>
           <w:lang w:val="en-US"/>
@@ -19400,14 +19385,14 @@
           <w:lang w:val="en-US"/>
         </w:rPr>
       </w:pPr>
-      <w:bookmarkStart w:id="39" w:name="_Toc454278766"/>
+      <w:bookmarkStart w:id="38" w:name="_Toc454278766"/>
       <w:r>
         <w:rPr>
           <w:lang w:val="en-US"/>
         </w:rPr>
         <w:t>GeoServer: CORS configuration</w:t>
       </w:r>
-      <w:bookmarkEnd w:id="39"/>
+      <w:bookmarkEnd w:id="38"/>
     </w:p>
     <w:p>
       <w:pPr>
@@ -19876,14 +19861,14 @@
           <w:lang w:val="en-US"/>
         </w:rPr>
       </w:pPr>
-      <w:bookmarkStart w:id="40" w:name="_Toc454278767"/>
+      <w:bookmarkStart w:id="39" w:name="_Toc454278767"/>
       <w:r>
         <w:rPr>
           <w:lang w:val="en-US"/>
         </w:rPr>
         <w:t>Alfresco</w:t>
       </w:r>
-      <w:bookmarkEnd w:id="40"/>
+      <w:bookmarkEnd w:id="39"/>
     </w:p>
     <w:p>
       <w:pPr>
@@ -20195,7 +20180,7 @@
           <w:lang w:val="en-US"/>
         </w:rPr>
       </w:pPr>
-      <w:bookmarkStart w:id="41" w:name="_Ref452982138"/>
+      <w:bookmarkStart w:id="40" w:name="_Ref452982138"/>
       <w:r>
         <w:rPr>
           <w:lang w:val="en-US"/>
@@ -20224,7 +20209,7 @@
       <w:r>
         <w:fldChar w:fldCharType="end"/>
       </w:r>
-      <w:bookmarkEnd w:id="41"/>
+      <w:bookmarkEnd w:id="40"/>
       <w:r>
         <w:rPr>
           <w:lang w:val="en-US"/>
@@ -20246,14 +20231,14 @@
           <w:lang w:val="en-US"/>
         </w:rPr>
       </w:pPr>
-      <w:bookmarkStart w:id="42" w:name="_Toc454278768"/>
+      <w:bookmarkStart w:id="41" w:name="_Toc454278768"/>
       <w:r>
         <w:rPr>
           <w:lang w:val="en-US"/>
         </w:rPr>
         <w:t>Alfresco: Configuration</w:t>
       </w:r>
-      <w:bookmarkEnd w:id="42"/>
+      <w:bookmarkEnd w:id="41"/>
     </w:p>
     <w:p>
       <w:pPr>
@@ -20559,7 +20544,7 @@
           <w:lang w:val="en-US"/>
         </w:rPr>
       </w:pPr>
-      <w:bookmarkStart w:id="43" w:name="_Ref452982223"/>
+      <w:bookmarkStart w:id="42" w:name="_Ref452982223"/>
       <w:r>
         <w:rPr>
           <w:lang w:val="en-US"/>
@@ -20588,7 +20573,7 @@
       <w:r>
         <w:fldChar w:fldCharType="end"/>
       </w:r>
-      <w:bookmarkEnd w:id="43"/>
+      <w:bookmarkEnd w:id="42"/>
       <w:r>
         <w:rPr>
           <w:lang w:val="en-US"/>
@@ -20754,7 +20739,7 @@
           <w:lang w:val="en-US"/>
         </w:rPr>
       </w:pPr>
-      <w:bookmarkStart w:id="44" w:name="_Ref452982281"/>
+      <w:bookmarkStart w:id="43" w:name="_Ref452982281"/>
       <w:r>
         <w:rPr>
           <w:lang w:val="en-US"/>
@@ -20783,7 +20768,7 @@
       <w:r>
         <w:fldChar w:fldCharType="end"/>
       </w:r>
-      <w:bookmarkEnd w:id="44"/>
+      <w:bookmarkEnd w:id="43"/>
       <w:r>
         <w:rPr>
           <w:lang w:val="en-US"/>
@@ -20879,7 +20864,23 @@
           <w:sz w:val="18"/>
           <w:lang w:val="en-US"/>
         </w:rPr>
-        <w:t>folder.setInheritsPermissions(false);</w:t>
+        <w:t>folder.setInheritsPermissions(</w:t>
+      </w:r>
+      <w:r>
+        <w:rPr>
+          <w:sz w:val="18"/>
+          <w:lang w:val="en-US"/>
+        </w:rPr>
+        <w:t>true</w:t>
+      </w:r>
+      <w:bookmarkStart w:id="44" w:name="_GoBack"/>
+      <w:bookmarkEnd w:id="44"/>
+      <w:r>
+        <w:rPr>
+          <w:sz w:val="18"/>
+          <w:lang w:val="en-US"/>
+        </w:rPr>
+        <w:t>);</w:t>
       </w:r>
     </w:p>
     <w:p>
@@ -23726,7 +23727,7 @@
               </wp:anchor>
             </w:drawing>
           </mc:Choice>
-          <mc:Fallback xmlns:w16se="http://schemas.microsoft.com/office/word/2015/wordml/symex" xmlns:w15="http://schemas.microsoft.com/office/word/2012/wordml" xmlns:cx1="http://schemas.microsoft.com/office/drawing/2015/9/8/chartex" xmlns:cx="http://schemas.microsoft.com/office/drawing/2014/chartex">
+          <mc:Fallback xmlns:cx="http://schemas.microsoft.com/office/drawing/2014/chartex" xmlns:cx1="http://schemas.microsoft.com/office/drawing/2015/9/8/chartex" xmlns:w15="http://schemas.microsoft.com/office/word/2012/wordml" xmlns:w16se="http://schemas.microsoft.com/office/word/2015/wordml/symex">
             <w:pict>
               <v:rect w14:anchorId="34F0D400" id="Rectangle 22" o:spid="_x0000_s1026" style="position:absolute;margin-left:267.75pt;margin-top:12.5pt;width:39.75pt;height:25.5pt;z-index:251673088;visibility:visible;mso-wrap-style:square;mso-width-percent:0;mso-wrap-distance-left:9pt;mso-wrap-distance-top:0;mso-wrap-distance-right:9pt;mso-wrap-distance-bottom:0;mso-position-horizontal:absolute;mso-position-horizontal-relative:text;mso-position-vertical:absolute;mso-position-vertical-relative:text;mso-width-percent:0;mso-width-relative:margin;v-text-anchor:middle" o:gfxdata="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" filled="f" strokecolor="#c00000" strokeweight="2pt"/>
             </w:pict>
@@ -23805,7 +23806,7 @@
               </wp:anchor>
             </w:drawing>
           </mc:Choice>
-          <mc:Fallback xmlns:w16se="http://schemas.microsoft.com/office/word/2015/wordml/symex" xmlns:w15="http://schemas.microsoft.com/office/word/2012/wordml" xmlns:cx1="http://schemas.microsoft.com/office/drawing/2015/9/8/chartex" xmlns:cx="http://schemas.microsoft.com/office/drawing/2014/chartex">
+          <mc:Fallback xmlns:cx="http://schemas.microsoft.com/office/drawing/2014/chartex" xmlns:cx1="http://schemas.microsoft.com/office/drawing/2015/9/8/chartex" xmlns:w15="http://schemas.microsoft.com/office/word/2012/wordml" xmlns:w16se="http://schemas.microsoft.com/office/word/2015/wordml/symex">
             <w:pict>
               <v:rect w14:anchorId="18095983" id="Rectangle 42" o:spid="_x0000_s1026" style="position:absolute;margin-left:104.2pt;margin-top:12.5pt;width:161.25pt;height:25.5pt;z-index:251670016;visibility:visible;mso-wrap-style:square;mso-width-percent:0;mso-wrap-distance-left:9pt;mso-wrap-distance-top:0;mso-wrap-distance-right:9pt;mso-wrap-distance-bottom:0;mso-position-horizontal:absolute;mso-position-horizontal-relative:text;mso-position-vertical:absolute;mso-position-vertical-relative:text;mso-width-percent:0;mso-width-relative:margin;v-text-anchor:middle" o:gfxdata="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" filled="f" strokecolor="#76923c [2406]" strokeweight="2pt"/>
             </w:pict>
@@ -23885,7 +23886,7 @@
               </wp:anchor>
             </w:drawing>
           </mc:Choice>
-          <mc:Fallback xmlns:w16se="http://schemas.microsoft.com/office/word/2015/wordml/symex" xmlns:w15="http://schemas.microsoft.com/office/word/2012/wordml" xmlns:cx1="http://schemas.microsoft.com/office/drawing/2015/9/8/chartex" xmlns:cx="http://schemas.microsoft.com/office/drawing/2014/chartex">
+          <mc:Fallback xmlns:cx="http://schemas.microsoft.com/office/drawing/2014/chartex" xmlns:cx1="http://schemas.microsoft.com/office/drawing/2015/9/8/chartex" xmlns:w15="http://schemas.microsoft.com/office/word/2012/wordml" xmlns:w16se="http://schemas.microsoft.com/office/word/2015/wordml/symex">
             <w:pict>
               <v:rect w14:anchorId="5B3FF013" id="Rectangle 28" o:spid="_x0000_s1026" style="position:absolute;margin-left:271.5pt;margin-top:54.95pt;width:27pt;height:20.45pt;z-index:251656704;visibility:visible;mso-wrap-style:square;mso-width-percent:0;mso-height-percent:0;mso-wrap-distance-left:9pt;mso-wrap-distance-top:0;mso-wrap-distance-right:9pt;mso-wrap-distance-bottom:0;mso-position-horizontal:absolute;mso-position-horizontal-relative:text;mso-position-vertical:absolute;mso-position-vertical-relative:text;mso-width-percent:0;mso-height-percent:0;mso-width-relative:margin;mso-height-relative:margin;v-text-anchor:middle" o:gfxdata="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" filled="f" strokecolor="#c00000" strokeweight="2pt"/>
             </w:pict>
@@ -24265,7 +24266,7 @@
               </wp:anchor>
             </w:drawing>
           </mc:Choice>
-          <mc:Fallback xmlns:w16se="http://schemas.microsoft.com/office/word/2015/wordml/symex" xmlns:w15="http://schemas.microsoft.com/office/word/2012/wordml" xmlns:cx1="http://schemas.microsoft.com/office/drawing/2015/9/8/chartex" xmlns:cx="http://schemas.microsoft.com/office/drawing/2014/chartex">
+          <mc:Fallback xmlns:cx="http://schemas.microsoft.com/office/drawing/2014/chartex" xmlns:cx1="http://schemas.microsoft.com/office/drawing/2015/9/8/chartex" xmlns:w15="http://schemas.microsoft.com/office/word/2012/wordml" xmlns:w16se="http://schemas.microsoft.com/office/word/2015/wordml/symex">
             <w:pict>
               <v:rect w14:anchorId="71F307FF" id="Rectangle 36" o:spid="_x0000_s1026" style="position:absolute;margin-left:61.5pt;margin-top:120.05pt;width:63.75pt;height:25.5pt;z-index:251676160;visibility:visible;mso-wrap-style:square;mso-width-percent:0;mso-height-percent:0;mso-wrap-distance-left:9pt;mso-wrap-distance-top:0;mso-wrap-distance-right:9pt;mso-wrap-distance-bottom:0;mso-position-horizontal:absolute;mso-position-horizontal-relative:text;mso-position-vertical:absolute;mso-position-vertical-relative:text;mso-width-percent:0;mso-height-percent:0;mso-width-relative:margin;mso-height-relative:margin;v-text-anchor:middle" o:gfxdata="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" filled="f" strokecolor="#c00000" strokeweight="2pt"/>
             </w:pict>
@@ -24345,7 +24346,7 @@
               </wp:anchor>
             </w:drawing>
           </mc:Choice>
-          <mc:Fallback xmlns:w16se="http://schemas.microsoft.com/office/word/2015/wordml/symex" xmlns:w15="http://schemas.microsoft.com/office/word/2012/wordml" xmlns:cx1="http://schemas.microsoft.com/office/drawing/2015/9/8/chartex" xmlns:cx="http://schemas.microsoft.com/office/drawing/2014/chartex">
+          <mc:Fallback xmlns:cx="http://schemas.microsoft.com/office/drawing/2014/chartex" xmlns:cx1="http://schemas.microsoft.com/office/drawing/2015/9/8/chartex" xmlns:w15="http://schemas.microsoft.com/office/word/2012/wordml" xmlns:w16se="http://schemas.microsoft.com/office/word/2015/wordml/symex">
             <w:pict>
               <v:rect w14:anchorId="719B4A4F" id="Rectangle 41" o:spid="_x0000_s1026" style="position:absolute;margin-left:73.5pt;margin-top:85.25pt;width:119.25pt;height:22.5pt;z-index:251682304;visibility:visible;mso-wrap-style:square;mso-width-percent:0;mso-height-percent:0;mso-wrap-distance-left:9pt;mso-wrap-distance-top:0;mso-wrap-distance-right:9pt;mso-wrap-distance-bottom:0;mso-position-horizontal:absolute;mso-position-horizontal-relative:text;mso-position-vertical:absolute;mso-position-vertical-relative:text;mso-width-percent:0;mso-height-percent:0;mso-width-relative:margin;mso-height-relative:margin;v-text-anchor:middle" o:gfxdata="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" filled="f" strokecolor="#c00000" strokeweight="2pt"/>
             </w:pict>
@@ -24425,7 +24426,7 @@
               </wp:anchor>
             </w:drawing>
           </mc:Choice>
-          <mc:Fallback xmlns:w16se="http://schemas.microsoft.com/office/word/2015/wordml/symex" xmlns:w15="http://schemas.microsoft.com/office/word/2012/wordml" xmlns:cx1="http://schemas.microsoft.com/office/drawing/2015/9/8/chartex" xmlns:cx="http://schemas.microsoft.com/office/drawing/2014/chartex">
+          <mc:Fallback xmlns:cx="http://schemas.microsoft.com/office/drawing/2014/chartex" xmlns:cx1="http://schemas.microsoft.com/office/drawing/2015/9/8/chartex" xmlns:w15="http://schemas.microsoft.com/office/word/2012/wordml" xmlns:w16se="http://schemas.microsoft.com/office/word/2015/wordml/symex">
             <w:pict>
               <v:rect w14:anchorId="3E3E28F7" id="Rectangle 40" o:spid="_x0000_s1026" style="position:absolute;margin-left:73.5pt;margin-top:51.5pt;width:119.25pt;height:22.5pt;z-index:251679232;visibility:visible;mso-wrap-style:square;mso-width-percent:0;mso-height-percent:0;mso-wrap-distance-left:9pt;mso-wrap-distance-top:0;mso-wrap-distance-right:9pt;mso-wrap-distance-bottom:0;mso-position-horizontal:absolute;mso-position-horizontal-relative:text;mso-position-vertical:absolute;mso-position-vertical-relative:text;mso-width-percent:0;mso-height-percent:0;mso-width-relative:margin;mso-height-relative:margin;v-text-anchor:middle" o:gfxdata="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" filled="f" strokecolor="#c00000" strokeweight="2pt"/>
             </w:pict>
@@ -24976,7 +24977,7 @@
               </wp:anchor>
             </w:drawing>
           </mc:Choice>
-          <mc:Fallback xmlns:w16se="http://schemas.microsoft.com/office/word/2015/wordml/symex" xmlns:w15="http://schemas.microsoft.com/office/word/2012/wordml" xmlns:cx1="http://schemas.microsoft.com/office/drawing/2015/9/8/chartex" xmlns:cx="http://schemas.microsoft.com/office/drawing/2014/chartex">
+          <mc:Fallback xmlns:cx="http://schemas.microsoft.com/office/drawing/2014/chartex" xmlns:cx1="http://schemas.microsoft.com/office/drawing/2015/9/8/chartex" xmlns:w15="http://schemas.microsoft.com/office/word/2012/wordml" xmlns:w16se="http://schemas.microsoft.com/office/word/2015/wordml/symex">
             <w:pict>
               <v:rect w14:anchorId="3FDEE6C3" id="Rectangle 45" o:spid="_x0000_s1026" style="position:absolute;margin-left:264pt;margin-top:2.8pt;width:51pt;height:17.25pt;z-index:251685376;visibility:visible;mso-wrap-style:square;mso-width-percent:0;mso-height-percent:0;mso-wrap-distance-left:9pt;mso-wrap-distance-top:0;mso-wrap-distance-right:9pt;mso-wrap-distance-bottom:0;mso-position-horizontal:absolute;mso-position-horizontal-relative:text;mso-position-vertical:absolute;mso-position-vertical-relative:text;mso-width-percent:0;mso-height-percent:0;mso-width-relative:margin;mso-height-relative:margin;v-text-anchor:middle" o:gfxdata="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" filled="f" strokecolor="#c00000" strokeweight="2pt"/>
             </w:pict>
@@ -25727,7 +25728,7 @@
               </wp:anchor>
             </w:drawing>
           </mc:Choice>
-          <mc:Fallback xmlns:w16se="http://schemas.microsoft.com/office/word/2015/wordml/symex" xmlns:w15="http://schemas.microsoft.com/office/word/2012/wordml" xmlns:cx1="http://schemas.microsoft.com/office/drawing/2015/9/8/chartex" xmlns:cx="http://schemas.microsoft.com/office/drawing/2014/chartex">
+          <mc:Fallback xmlns:cx="http://schemas.microsoft.com/office/drawing/2014/chartex" xmlns:cx1="http://schemas.microsoft.com/office/drawing/2015/9/8/chartex" xmlns:w15="http://schemas.microsoft.com/office/word/2012/wordml" xmlns:w16se="http://schemas.microsoft.com/office/word/2015/wordml/symex">
             <w:pict>
               <v:rect w14:anchorId="76B8F963" id="Rectangle 19" o:spid="_x0000_s1026" style="position:absolute;margin-left:225pt;margin-top:-1.35pt;width:119.25pt;height:19.5pt;z-index:251648512;visibility:visible;mso-wrap-style:square;mso-width-percent:0;mso-height-percent:0;mso-wrap-distance-left:9pt;mso-wrap-distance-top:0;mso-wrap-distance-right:9pt;mso-wrap-distance-bottom:0;mso-position-horizontal:absolute;mso-position-horizontal-relative:text;mso-position-vertical:absolute;mso-position-vertical-relative:text;mso-width-percent:0;mso-height-percent:0;mso-width-relative:margin;mso-height-relative:margin;v-text-anchor:middle" o:gfxdata="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" filled="f" strokecolor="#c00000" strokeweight="2pt"/>
             </w:pict>
@@ -25807,7 +25808,7 @@
               </wp:anchor>
             </w:drawing>
           </mc:Choice>
-          <mc:Fallback xmlns:w16se="http://schemas.microsoft.com/office/word/2015/wordml/symex" xmlns:w15="http://schemas.microsoft.com/office/word/2012/wordml" xmlns:cx1="http://schemas.microsoft.com/office/drawing/2015/9/8/chartex" xmlns:cx="http://schemas.microsoft.com/office/drawing/2014/chartex">
+          <mc:Fallback xmlns:cx="http://schemas.microsoft.com/office/drawing/2014/chartex" xmlns:cx1="http://schemas.microsoft.com/office/drawing/2015/9/8/chartex" xmlns:w15="http://schemas.microsoft.com/office/word/2012/wordml" xmlns:w16se="http://schemas.microsoft.com/office/word/2015/wordml/symex">
             <w:pict>
               <v:rect w14:anchorId="7D035787" id="Rectangle 18" o:spid="_x0000_s1026" style="position:absolute;margin-left:67.5pt;margin-top:.3pt;width:138.75pt;height:33pt;z-index:251642368;visibility:visible;mso-wrap-style:square;mso-width-percent:0;mso-height-percent:0;mso-wrap-distance-left:9pt;mso-wrap-distance-top:0;mso-wrap-distance-right:9pt;mso-wrap-distance-bottom:0;mso-position-horizontal:absolute;mso-position-horizontal-relative:text;mso-position-vertical:absolute;mso-position-vertical-relative:text;mso-width-percent:0;mso-height-percent:0;mso-width-relative:margin;mso-height-relative:margin;v-text-anchor:middle" o:gfxdata="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" filled="f" strokecolor="#c00000" strokeweight="2pt"/>
             </w:pict>
@@ -26198,7 +26199,7 @@
               </wp:anchor>
             </w:drawing>
           </mc:Choice>
-          <mc:Fallback xmlns:w16se="http://schemas.microsoft.com/office/word/2015/wordml/symex" xmlns:w15="http://schemas.microsoft.com/office/word/2012/wordml" xmlns:cx1="http://schemas.microsoft.com/office/drawing/2015/9/8/chartex" xmlns:cx="http://schemas.microsoft.com/office/drawing/2014/chartex">
+          <mc:Fallback xmlns:cx="http://schemas.microsoft.com/office/drawing/2014/chartex" xmlns:cx1="http://schemas.microsoft.com/office/drawing/2015/9/8/chartex" xmlns:w15="http://schemas.microsoft.com/office/word/2012/wordml" xmlns:w16se="http://schemas.microsoft.com/office/word/2015/wordml/symex">
             <w:pict>
               <v:rect w14:anchorId="21E6BA8C" id="Rectangle 21" o:spid="_x0000_s1026" style="position:absolute;margin-left:57pt;margin-top:83.15pt;width:57pt;height:16.5pt;z-index:251636224;visibility:visible;mso-wrap-style:square;mso-wrap-distance-left:9pt;mso-wrap-distance-top:0;mso-wrap-distance-right:9pt;mso-wrap-distance-bottom:0;mso-position-horizontal:absolute;mso-position-horizontal-relative:text;mso-position-vertical:absolute;mso-position-vertical-relative:text;v-text-anchor:middle" o:gfxdata="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" filled="f" strokecolor="#c00000" strokeweight="2pt"/>
             </w:pict>
@@ -26426,7 +26427,7 @@
               </wp:anchor>
             </w:drawing>
           </mc:Choice>
-          <mc:Fallback xmlns:w16se="http://schemas.microsoft.com/office/word/2015/wordml/symex" xmlns:w15="http://schemas.microsoft.com/office/word/2012/wordml" xmlns:cx1="http://schemas.microsoft.com/office/drawing/2015/9/8/chartex" xmlns:cx="http://schemas.microsoft.com/office/drawing/2014/chartex">
+          <mc:Fallback xmlns:cx="http://schemas.microsoft.com/office/drawing/2014/chartex" xmlns:cx1="http://schemas.microsoft.com/office/drawing/2015/9/8/chartex" xmlns:w15="http://schemas.microsoft.com/office/word/2012/wordml" xmlns:w16se="http://schemas.microsoft.com/office/word/2015/wordml/symex">
             <w:pict>
               <v:rect w14:anchorId="5B516122" id="Rectangle 26" o:spid="_x0000_s1026" style="position:absolute;margin-left:34.5pt;margin-top:119.6pt;width:346.35pt;height:14.25pt;z-index:251645440;visibility:visible;mso-wrap-style:square;mso-wrap-distance-left:9pt;mso-wrap-distance-top:0;mso-wrap-distance-right:9pt;mso-wrap-distance-bottom:0;mso-position-horizontal:absolute;mso-position-horizontal-relative:text;mso-position-vertical:absolute;mso-position-vertical-relative:text;v-text-anchor:middle" o:gfxdata="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" filled="f" strokecolor="#c00000" strokeweight="2pt"/>
             </w:pict>
@@ -26500,7 +26501,7 @@
               </wp:anchor>
             </w:drawing>
           </mc:Choice>
-          <mc:Fallback xmlns:w16se="http://schemas.microsoft.com/office/word/2015/wordml/symex" xmlns:w15="http://schemas.microsoft.com/office/word/2012/wordml" xmlns:cx1="http://schemas.microsoft.com/office/drawing/2015/9/8/chartex" xmlns:cx="http://schemas.microsoft.com/office/drawing/2014/chartex">
+          <mc:Fallback xmlns:cx="http://schemas.microsoft.com/office/drawing/2014/chartex" xmlns:cx1="http://schemas.microsoft.com/office/drawing/2015/9/8/chartex" xmlns:w15="http://schemas.microsoft.com/office/word/2012/wordml" xmlns:w16se="http://schemas.microsoft.com/office/word/2015/wordml/symex">
             <w:pict>
               <v:rect w14:anchorId="6931E199" id="Rectangle 24" o:spid="_x0000_s1026" style="position:absolute;margin-left:338.25pt;margin-top:29.95pt;width:39.75pt;height:26.25pt;z-index:251654656;visibility:visible;mso-wrap-style:square;mso-wrap-distance-left:9pt;mso-wrap-distance-top:0;mso-wrap-distance-right:9pt;mso-wrap-distance-bottom:0;mso-position-horizontal:absolute;mso-position-horizontal-relative:text;mso-position-vertical:absolute;mso-position-vertical-relative:text;v-text-anchor:middle" o:gfxdata="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" filled="f" strokecolor="#c00000" strokeweight="2pt"/>
             </w:pict>
@@ -26574,7 +26575,7 @@
               </wp:anchor>
             </w:drawing>
           </mc:Choice>
-          <mc:Fallback xmlns:w16se="http://schemas.microsoft.com/office/word/2015/wordml/symex" xmlns:w15="http://schemas.microsoft.com/office/word/2012/wordml" xmlns:cx1="http://schemas.microsoft.com/office/drawing/2015/9/8/chartex" xmlns:cx="http://schemas.microsoft.com/office/drawing/2014/chartex">
+          <mc:Fallback xmlns:cx="http://schemas.microsoft.com/office/drawing/2014/chartex" xmlns:cx1="http://schemas.microsoft.com/office/drawing/2015/9/8/chartex" xmlns:w15="http://schemas.microsoft.com/office/word/2012/wordml" xmlns:w16se="http://schemas.microsoft.com/office/word/2015/wordml/symex">
             <w:pict>
               <v:rect w14:anchorId="29562EB7" id="Rectangle 23" o:spid="_x0000_s1026" style="position:absolute;margin-left:42.75pt;margin-top:10.45pt;width:105pt;height:17.25pt;z-index:251651584;visibility:visible;mso-wrap-style:square;mso-wrap-distance-left:9pt;mso-wrap-distance-top:0;mso-wrap-distance-right:9pt;mso-wrap-distance-bottom:0;mso-position-horizontal:absolute;mso-position-horizontal-relative:text;mso-position-vertical:absolute;mso-position-vertical-relative:text;v-text-anchor:middle" o:gfxdata="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" filled="f" strokecolor="#c00000" strokeweight="2pt"/>
             </w:pict>
@@ -27250,7 +27251,7 @@
               </wp:anchor>
             </w:drawing>
           </mc:Choice>
-          <mc:Fallback xmlns:w16se="http://schemas.microsoft.com/office/word/2015/wordml/symex" xmlns:w15="http://schemas.microsoft.com/office/word/2012/wordml" xmlns:cx1="http://schemas.microsoft.com/office/drawing/2015/9/8/chartex" xmlns:cx="http://schemas.microsoft.com/office/drawing/2014/chartex">
+          <mc:Fallback xmlns:cx="http://schemas.microsoft.com/office/drawing/2014/chartex" xmlns:cx1="http://schemas.microsoft.com/office/drawing/2015/9/8/chartex" xmlns:w15="http://schemas.microsoft.com/office/word/2012/wordml" xmlns:w16se="http://schemas.microsoft.com/office/word/2015/wordml/symex">
             <w:pict>
               <v:rect w14:anchorId="60042788" id="Rectangle 11" o:spid="_x0000_s1026" style="position:absolute;margin-left:94.5pt;margin-top:2.3pt;width:36pt;height:11.25pt;z-index:251633152;visibility:visible;mso-wrap-style:square;mso-wrap-distance-left:9pt;mso-wrap-distance-top:0;mso-wrap-distance-right:9pt;mso-wrap-distance-bottom:0;mso-position-horizontal:absolute;mso-position-horizontal-relative:text;mso-position-vertical:absolute;mso-position-vertical-relative:text;v-text-anchor:middle" o:gfxdata="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" filled="f" strokecolor="#c00000" strokeweight="2pt"/>
             </w:pict>
@@ -28106,7 +28107,7 @@
               </wp:anchor>
             </w:drawing>
           </mc:Choice>
-          <mc:Fallback xmlns:w16se="http://schemas.microsoft.com/office/word/2015/wordml/symex" xmlns:w15="http://schemas.microsoft.com/office/word/2012/wordml" xmlns:cx1="http://schemas.microsoft.com/office/drawing/2015/9/8/chartex" xmlns:cx="http://schemas.microsoft.com/office/drawing/2014/chartex">
+          <mc:Fallback xmlns:cx="http://schemas.microsoft.com/office/drawing/2014/chartex" xmlns:cx1="http://schemas.microsoft.com/office/drawing/2015/9/8/chartex" xmlns:w15="http://schemas.microsoft.com/office/word/2012/wordml" xmlns:w16se="http://schemas.microsoft.com/office/word/2015/wordml/symex">
             <w:pict>
               <v:rect w14:anchorId="3424A48C" id="Rectangle 15" o:spid="_x0000_s1026" style="position:absolute;margin-left:293.25pt;margin-top:9.5pt;width:54pt;height:17.25pt;z-index:251639296;visibility:visible;mso-wrap-style:square;mso-width-percent:0;mso-height-percent:0;mso-wrap-distance-left:9pt;mso-wrap-distance-top:0;mso-wrap-distance-right:9pt;mso-wrap-distance-bottom:0;mso-position-horizontal:absolute;mso-position-horizontal-relative:text;mso-position-vertical:absolute;mso-position-vertical-relative:text;mso-width-percent:0;mso-height-percent:0;mso-width-relative:margin;mso-height-relative:margin;v-text-anchor:middle" o:gfxdata="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" filled="f" strokecolor="#c00000" strokeweight="2pt"/>
             </w:pict>
@@ -28970,27 +28971,14 @@
       <w:r>
         <w:t xml:space="preserve">Figure </w:t>
       </w:r>
-      <w:r>
-        <w:fldChar w:fldCharType="begin"/>
-      </w:r>
-      <w:r>
-        <w:instrText xml:space="preserve"> SEQ Figure \* ARABIC </w:instrText>
-      </w:r>
-      <w:r>
-        <w:fldChar w:fldCharType="separate"/>
-      </w:r>
-      <w:r>
-        <w:rPr>
-          <w:noProof/>
-        </w:rPr>
-        <w:t>38</w:t>
-      </w:r>
-      <w:r>
-        <w:rPr>
-          <w:noProof/>
-        </w:rPr>
-        <w:fldChar w:fldCharType="end"/>
-      </w:r>
+      <w:fldSimple w:instr=" SEQ Figure \* ARABIC ">
+        <w:r>
+          <w:rPr>
+            <w:noProof/>
+          </w:rPr>
+          <w:t>38</w:t>
+        </w:r>
+      </w:fldSimple>
       <w:bookmarkEnd w:id="77"/>
       <w:r>
         <w:rPr>
@@ -29483,7 +29471,7 @@
               </wp:anchor>
             </w:drawing>
           </mc:Choice>
-          <mc:Fallback xmlns:w16se="http://schemas.microsoft.com/office/word/2015/wordml/symex" xmlns:w15="http://schemas.microsoft.com/office/word/2012/wordml" xmlns:cx1="http://schemas.microsoft.com/office/drawing/2015/9/8/chartex" xmlns:cx="http://schemas.microsoft.com/office/drawing/2014/chartex">
+          <mc:Fallback xmlns:cx="http://schemas.microsoft.com/office/drawing/2014/chartex" xmlns:cx1="http://schemas.microsoft.com/office/drawing/2015/9/8/chartex" xmlns:w15="http://schemas.microsoft.com/office/word/2012/wordml" xmlns:w16se="http://schemas.microsoft.com/office/word/2015/wordml/symex">
             <w:pict>
               <v:rect w14:anchorId="1290133D" id="Rectangle 39" o:spid="_x0000_s1026" style="position:absolute;margin-left:57.75pt;margin-top:-.25pt;width:160.5pt;height:21pt;z-index:251666944;visibility:visible;mso-wrap-style:square;mso-width-percent:0;mso-height-percent:0;mso-wrap-distance-left:9pt;mso-wrap-distance-top:0;mso-wrap-distance-right:9pt;mso-wrap-distance-bottom:0;mso-position-horizontal:absolute;mso-position-horizontal-relative:text;mso-position-vertical:absolute;mso-position-vertical-relative:text;mso-width-percent:0;mso-height-percent:0;mso-width-relative:margin;mso-height-relative:margin;v-text-anchor:middle" o:gfxdata="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" filled="f" strokecolor="#c00000" strokeweight="2pt"/>
             </w:pict>
@@ -31251,7 +31239,7 @@
               </wp:anchor>
             </w:drawing>
           </mc:Choice>
-          <mc:Fallback xmlns:w16se="http://schemas.microsoft.com/office/word/2015/wordml/symex" xmlns:w15="http://schemas.microsoft.com/office/word/2012/wordml" xmlns:cx1="http://schemas.microsoft.com/office/drawing/2015/9/8/chartex" xmlns:cx="http://schemas.microsoft.com/office/drawing/2014/chartex">
+          <mc:Fallback xmlns:cx="http://schemas.microsoft.com/office/drawing/2014/chartex" xmlns:cx1="http://schemas.microsoft.com/office/drawing/2015/9/8/chartex" xmlns:w15="http://schemas.microsoft.com/office/word/2012/wordml" xmlns:w16se="http://schemas.microsoft.com/office/word/2015/wordml/symex">
             <w:pict>
               <v:rect w14:anchorId="324A907D" id="Rectangle 37" o:spid="_x0000_s1026" style="position:absolute;margin-left:60pt;margin-top:37.75pt;width:294.75pt;height:16.5pt;z-index:251660800;visibility:visible;mso-wrap-style:square;mso-height-percent:0;mso-wrap-distance-left:9pt;mso-wrap-distance-top:0;mso-wrap-distance-right:9pt;mso-wrap-distance-bottom:0;mso-position-horizontal:absolute;mso-position-horizontal-relative:text;mso-position-vertical:absolute;mso-position-vertical-relative:text;mso-height-percent:0;mso-height-relative:margin;v-text-anchor:middle" o:gfxdata="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" filled="f" strokecolor="#c00000" strokeweight="2pt"/>
             </w:pict>
@@ -31439,7 +31427,7 @@
               </wp:anchor>
             </w:drawing>
           </mc:Choice>
-          <mc:Fallback xmlns:w16se="http://schemas.microsoft.com/office/word/2015/wordml/symex" xmlns:w15="http://schemas.microsoft.com/office/word/2012/wordml" xmlns:cx1="http://schemas.microsoft.com/office/drawing/2015/9/8/chartex" xmlns:cx="http://schemas.microsoft.com/office/drawing/2014/chartex">
+          <mc:Fallback xmlns:cx="http://schemas.microsoft.com/office/drawing/2014/chartex" xmlns:cx1="http://schemas.microsoft.com/office/drawing/2015/9/8/chartex" xmlns:w15="http://schemas.microsoft.com/office/word/2012/wordml" xmlns:w16se="http://schemas.microsoft.com/office/word/2015/wordml/symex">
             <w:pict>
               <v:rect w14:anchorId="69259D92" id="Rectangle 38" o:spid="_x0000_s1026" style="position:absolute;margin-left:60pt;margin-top:39.75pt;width:294.75pt;height:16.5pt;z-index:251663872;visibility:visible;mso-wrap-style:square;mso-height-percent:0;mso-wrap-distance-left:9pt;mso-wrap-distance-top:0;mso-wrap-distance-right:9pt;mso-wrap-distance-bottom:0;mso-position-horizontal:absolute;mso-position-horizontal-relative:text;mso-position-vertical:absolute;mso-position-vertical-relative:text;mso-height-percent:0;mso-height-relative:margin;v-text-anchor:middle" o:gfxdata="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" filled="f" strokecolor="#c00000" strokeweight="2pt"/>
             </w:pict>
@@ -32525,27 +32513,14 @@
       <w:r>
         <w:t xml:space="preserve">Figure </w:t>
       </w:r>
-      <w:r>
-        <w:fldChar w:fldCharType="begin"/>
-      </w:r>
-      <w:r>
-        <w:instrText xml:space="preserve"> SEQ Figure \* ARABIC </w:instrText>
-      </w:r>
-      <w:r>
-        <w:fldChar w:fldCharType="separate"/>
-      </w:r>
-      <w:r>
-        <w:rPr>
-          <w:noProof/>
-        </w:rPr>
-        <w:t>49</w:t>
-      </w:r>
-      <w:r>
-        <w:rPr>
-          <w:noProof/>
-        </w:rPr>
-        <w:fldChar w:fldCharType="end"/>
-      </w:r>
+      <w:fldSimple w:instr=" SEQ Figure \* ARABIC ">
+        <w:r>
+          <w:rPr>
+            <w:noProof/>
+          </w:rPr>
+          <w:t>49</w:t>
+        </w:r>
+      </w:fldSimple>
       <w:bookmarkEnd w:id="94"/>
       <w:r>
         <w:rPr>
@@ -32625,7 +32600,7 @@
           <w:rPr>
             <w:noProof/>
           </w:rPr>
-          <w:t>6</w:t>
+          <w:t>22</w:t>
         </w:r>
         <w:r>
           <w:rPr>
@@ -35210,7 +35185,7 @@
 </file>
 
 <file path=customXml/itemProps1.xml><?xml version="1.0" encoding="utf-8"?>
-<ds:datastoreItem xmlns:ds="http://schemas.openxmlformats.org/officeDocument/2006/customXml" ds:itemID="{0EB06212-8111-43A1-8D82-F55CE22142D5}">
+<ds:datastoreItem xmlns:ds="http://schemas.openxmlformats.org/officeDocument/2006/customXml" ds:itemID="{D0B96AEC-5A4E-4FEB-8983-83F2D9DADD7F}">
   <ds:schemaRefs>
     <ds:schemaRef ds:uri="http://schemas.openxmlformats.org/officeDocument/2006/bibliography"/>
   </ds:schemaRefs>

</xml_diff>